<commit_message>
Docx reader: update tests for new table behavior.
</commit_message>
<xml_diff>
--- a/tests/docx/tables.docx
+++ b/tests/docx/tables.docx
@@ -77,13 +77,8 @@
             <w:tcW w:w="2214" w:type="dxa"/>
           </w:tcPr>
           <w:p>
-            <w:proofErr w:type="spellStart"/>
-            <w:r>
-              <w:t>Lebron</w:t>
-            </w:r>
-            <w:proofErr w:type="spellEnd"/>
-            <w:r>
-              <w:t xml:space="preserve"> James</w:t>
+            <w:r>
+              <w:t>Lebron James</w:t>
             </w:r>
           </w:p>
         </w:tc>
@@ -223,11 +218,9 @@
             <w:tcW w:w="4428" w:type="dxa"/>
           </w:tcPr>
           <w:p>
-            <w:proofErr w:type="spellStart"/>
             <w:r>
               <w:t>Sinple</w:t>
             </w:r>
-            <w:proofErr w:type="spellEnd"/>
           </w:p>
         </w:tc>
         <w:tc>
@@ -264,10 +257,92 @@
         </w:tc>
       </w:tr>
     </w:tbl>
-    <w:p>
-      <w:bookmarkStart w:id="0" w:name="_GoBack"/>
-      <w:bookmarkEnd w:id="0"/>
-    </w:p>
+    <w:p/>
+    <w:tbl>
+      <w:tblPr>
+        <w:tblStyle w:val="TableGrid"/>
+        <w:tblW w:w="0" w:type="auto"/>
+        <w:tblLook w:val="0600" w:firstRow="0" w:lastRow="0" w:firstColumn="0" w:lastColumn="0" w:noHBand="1" w:noVBand="1"/>
+      </w:tblPr>
+      <w:tblGrid>
+        <w:gridCol w:w="4428"/>
+        <w:gridCol w:w="4428"/>
+      </w:tblGrid>
+      <w:tr>
+        <w:tc>
+          <w:tcPr>
+            <w:tcW w:w="4428" w:type="dxa"/>
+          </w:tcPr>
+          <w:p>
+            <w:r>
+              <w:t>Sim</w:t>
+            </w:r>
+            <w:r>
+              <w:t>ple</w:t>
+            </w:r>
+          </w:p>
+          <w:p/>
+          <w:p>
+            <w:r>
+              <w:t>Multiparagraph</w:t>
+            </w:r>
+          </w:p>
+        </w:tc>
+        <w:tc>
+          <w:tcPr>
+            <w:tcW w:w="4428" w:type="dxa"/>
+          </w:tcPr>
+          <w:p>
+            <w:r>
+              <w:t>Table</w:t>
+            </w:r>
+          </w:p>
+          <w:p/>
+          <w:p>
+            <w:r>
+              <w:t>Full</w:t>
+            </w:r>
+          </w:p>
+        </w:tc>
+      </w:tr>
+      <w:tr>
+        <w:tc>
+          <w:tcPr>
+            <w:tcW w:w="4428" w:type="dxa"/>
+          </w:tcPr>
+          <w:p>
+            <w:r>
+              <w:t>Of</w:t>
+            </w:r>
+          </w:p>
+          <w:p/>
+          <w:p>
+            <w:r>
+              <w:t>Paragraphs</w:t>
+            </w:r>
+          </w:p>
+        </w:tc>
+        <w:tc>
+          <w:tcPr>
+            <w:tcW w:w="4428" w:type="dxa"/>
+          </w:tcPr>
+          <w:p>
+            <w:r>
+              <w:t>In each</w:t>
+            </w:r>
+          </w:p>
+          <w:p/>
+          <w:p>
+            <w:r>
+              <w:t>Cell.</w:t>
+            </w:r>
+            <w:bookmarkStart w:id="0" w:name="_GoBack"/>
+            <w:bookmarkEnd w:id="0"/>
+          </w:p>
+        </w:tc>
+      </w:tr>
+    </w:tbl>
+    <w:p/>
     <w:sectPr>
       <w:pgSz w:w="12240" w:h="15840"/>
       <w:pgMar w:top="1440" w:right="1800" w:bottom="1440" w:left="1800" w:header="720" w:footer="720" w:gutter="0"/>

</xml_diff>